<commit_message>
Update User Case Modle (Crown Pass Holders).docx
</commit_message>
<xml_diff>
--- a/subsystem A - crownpass Holder/User Case Modle (Crown Pass Holders).docx
+++ b/subsystem A - crownpass Holder/User Case Modle (Crown Pass Holders).docx
@@ -20,15 +20,15 @@
         <mc:AlternateContent>
           <mc:Choice Requires="wpg">
             <w:drawing>
-              <wp:anchor distT="0" distB="0" distL="114300" distR="114300" simplePos="0" relativeHeight="251670528" behindDoc="0" locked="0" layoutInCell="1" allowOverlap="1" wp14:anchorId="79296AA4" wp14:editId="6291174A">
+              <wp:anchor distT="0" distB="0" distL="114300" distR="114300" simplePos="0" relativeHeight="251670528" behindDoc="0" locked="0" layoutInCell="1" allowOverlap="1" wp14:anchorId="79296AA4" wp14:editId="30C56089">
                 <wp:simplePos x="0" y="0"/>
                 <wp:positionH relativeFrom="column">
-                  <wp:posOffset>1169142</wp:posOffset>
+                  <wp:posOffset>-481965</wp:posOffset>
                 </wp:positionH>
                 <wp:positionV relativeFrom="paragraph">
-                  <wp:posOffset>714256</wp:posOffset>
+                  <wp:posOffset>1226657</wp:posOffset>
                 </wp:positionV>
-                <wp:extent cx="6980668" cy="6113780"/>
+                <wp:extent cx="6980555" cy="6113780"/>
                 <wp:effectExtent l="0" t="0" r="10795" b="20320"/>
                 <wp:wrapNone/>
                 <wp:docPr id="31" name="Group 31"/>
@@ -40,7 +40,7 @@
                       <wpg:grpSpPr>
                         <a:xfrm>
                           <a:off x="0" y="0"/>
-                          <a:ext cx="6980668" cy="6113780"/>
+                          <a:ext cx="6980555" cy="6113780"/>
                           <a:chOff x="-49151" y="-248907"/>
                           <a:chExt cx="5587608" cy="6114197"/>
                         </a:xfrm>
@@ -1423,7 +1423,7 @@
           </mc:Choice>
           <mc:Fallback>
             <w:pict>
-              <v:group w14:anchorId="79296AA4" id="Group 31" o:spid="_x0000_s1026" style="position:absolute;left:0;text-align:left;margin-left:92.05pt;margin-top:56.25pt;width:549.65pt;height:481.4pt;z-index:251670528;mso-width-relative:margin;mso-height-relative:margin" coordorigin="-491,-2489" coordsize="55876,61141" o:gfxdata="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">
+              <v:group w14:anchorId="79296AA4" id="Group 31" o:spid="_x0000_s1026" style="position:absolute;left:0;text-align:left;margin-left:-37.95pt;margin-top:96.6pt;width:549.65pt;height:481.4pt;z-index:251670528;mso-width-relative:margin;mso-height-relative:margin" coordorigin="-491,-2489" coordsize="55876,61141" o:gfxdata="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">
                 <v:group id="Group 29" o:spid="_x0000_s1027" style="position:absolute;left:1228;top:-2489;width:54156;height:61141" coordorigin=",-3887" coordsize="74214,95485" o:gfxdata="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">
                   <v:group id="Group 7" o:spid="_x0000_s1028" style="position:absolute;top:20531;width:7368;height:16727" coordorigin=",-165" coordsize="6688,12966" o:gfxdata="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">
                     <v:oval id="Oval 1" o:spid="_x0000_s1029" style="position:absolute;left:1613;top:-165;width:3725;height:3640;visibility:visible;mso-wrap-style:square;v-text-anchor:middle" o:gfxdata="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" fillcolor="white [3212]" strokecolor="black [3213]"/>
@@ -1747,7 +1747,7 @@
       </w:r>
     </w:p>
     <w:sectPr>
-      <w:pgSz w:w="16834" w:h="11909" w:orient="landscape"/>
+      <w:pgSz w:w="11909" w:h="16834"/>
       <w:pgMar w:top="1440" w:right="1440" w:bottom="1440" w:left="1440" w:header="720" w:footer="720" w:gutter="0"/>
       <w:pgNumType w:start="1"/>
       <w:cols w:space="720"/>

</xml_diff>